<commit_message>
testing document typo fix
</commit_message>
<xml_diff>
--- a/Testing and Evaluation Docs/TestingDocumentScalaApp.docx
+++ b/Testing and Evaluation Docs/TestingDocumentScalaApp.docx
@@ -254,7 +254,19 @@
           </w:tcPr>
           <w:p>
             <w:r>
-              <w:t>The file should be read in to the application and formatted to a key value data structure  the key being the food item name, and the value will be a list of integers. This should be displayed in the console</w:t>
+              <w:t xml:space="preserve">The file should be read </w:t>
+            </w:r>
+            <w:r>
+              <w:t>into</w:t>
+            </w:r>
+            <w:r>
+              <w:t xml:space="preserve"> the application and formatted to a key value data </w:t>
+            </w:r>
+            <w:r>
+              <w:t>structure the</w:t>
+            </w:r>
+            <w:r>
+              <w:t xml:space="preserve"> key being the food item name, and the value will be a list of integers. This should be displayed in the console</w:t>
             </w:r>
           </w:p>
         </w:tc>
@@ -264,7 +276,13 @@
           </w:tcPr>
           <w:p>
             <w:r>
-              <w:t>The file was read in successfully and formatted into a key value pair. The key is the food item name and the value is a list of integers. This displays on the console app correctly</w:t>
+              <w:t xml:space="preserve">The file was read in successfully and formatted into a key value pair. The key is the food item </w:t>
+            </w:r>
+            <w:r>
+              <w:t>name,</w:t>
+            </w:r>
+            <w:r>
+              <w:t xml:space="preserve"> and the value is a list of integers. This displays on the console app correctly</w:t>
             </w:r>
           </w:p>
         </w:tc>
@@ -472,6 +490,7 @@
         <w:pStyle w:val="Heading1"/>
       </w:pPr>
       <w:r>
+        <w:lastRenderedPageBreak/>
         <w:t>Console Menu</w:t>
       </w:r>
       <w:r>
@@ -906,6 +925,7 @@
                 <w:b/>
                 <w:bCs/>
               </w:rPr>
+              <w:lastRenderedPageBreak/>
               <w:t>2.3</w:t>
             </w:r>
           </w:p>
@@ -1066,6 +1086,7 @@
                 <w:b/>
                 <w:bCs/>
               </w:rPr>
+              <w:lastRenderedPageBreak/>
               <w:t>2.4</w:t>
             </w:r>
           </w:p>
@@ -1163,6 +1184,7 @@
               <w:rPr>
                 <w:noProof/>
               </w:rPr>
+              <w:lastRenderedPageBreak/>
               <w:drawing>
                 <wp:inline distT="0" distB="0" distL="0" distR="0" wp14:anchorId="56A26097" wp14:editId="2E606AE1">
                   <wp:extent cx="3463290" cy="3690620"/>
@@ -1207,6 +1229,7 @@
           </w:tcPr>
           <w:p>
             <w:r>
+              <w:lastRenderedPageBreak/>
               <w:t>pass</w:t>
             </w:r>
           </w:p>
@@ -1232,6 +1255,7 @@
                 <w:b/>
                 <w:bCs/>
               </w:rPr>
+              <w:lastRenderedPageBreak/>
               <w:t>2.5</w:t>
             </w:r>
           </w:p>
@@ -1361,6 +1385,7 @@
                 <w:b/>
                 <w:bCs/>
               </w:rPr>
+              <w:lastRenderedPageBreak/>
               <w:t>2.6</w:t>
             </w:r>
           </w:p>
@@ -1516,6 +1541,7 @@
     </w:p>
     <w:p>
       <w:r>
+        <w:lastRenderedPageBreak/>
         <w:t>Test 2.</w:t>
       </w:r>
       <w:r>
@@ -1579,7 +1605,10 @@
     </w:p>
     <w:p>
       <w:r>
-        <w:t>Fuctionally the application meets the requirements</w:t>
+        <w:t>Functionally</w:t>
+      </w:r>
+      <w:r>
+        <w:t xml:space="preserve"> the application meets the requirements</w:t>
       </w:r>
       <w:r>
         <w:t>, although there are some formatting issues</w:t>
@@ -1926,6 +1955,7 @@
                 <w:b/>
                 <w:bCs/>
               </w:rPr>
+              <w:lastRenderedPageBreak/>
               <w:t>3.2</w:t>
             </w:r>
           </w:p>
@@ -2050,6 +2080,7 @@
                 <w:b/>
                 <w:bCs/>
               </w:rPr>
+              <w:lastRenderedPageBreak/>
               <w:t>3.2.1</w:t>
             </w:r>
           </w:p>
@@ -2176,6 +2207,7 @@
                 <w:b/>
                 <w:bCs/>
               </w:rPr>
+              <w:lastRenderedPageBreak/>
               <w:t>3.2.2</w:t>
             </w:r>
           </w:p>
@@ -2202,7 +2234,15 @@
               <w:t xml:space="preserve">ter pressing enter 2 times without entering any text </w:t>
             </w:r>
             <w:r>
-              <w:t>should return a error that the user needs to enter text</w:t>
+              <w:t xml:space="preserve">should return </w:t>
+            </w:r>
+            <w:proofErr w:type="spellStart"/>
+            <w:r>
+              <w:t>a</w:t>
+            </w:r>
+            <w:proofErr w:type="spellEnd"/>
+            <w:r>
+              <w:t xml:space="preserve"> error that the user needs to enter text</w:t>
             </w:r>
             <w:r>
               <w:t>, then display the menu ready for the next option input</w:t>
@@ -2386,6 +2426,7 @@
                 <w:b/>
                 <w:bCs/>
               </w:rPr>
+              <w:lastRenderedPageBreak/>
               <w:t>3.2.</w:t>
             </w:r>
             <w:r>
@@ -2541,6 +2582,7 @@
                 <w:b/>
                 <w:bCs/>
               </w:rPr>
+              <w:lastRenderedPageBreak/>
               <w:t>3.2.4</w:t>
             </w:r>
           </w:p>
@@ -2705,7 +2747,15 @@
         <w:t>.</w:t>
       </w:r>
       <w:r>
-        <w:t xml:space="preserve"> I changed the compareFood method from a</w:t>
+        <w:t xml:space="preserve"> I changed the </w:t>
+      </w:r>
+      <w:proofErr w:type="spellStart"/>
+      <w:r>
+        <w:t>compareFood</w:t>
+      </w:r>
+      <w:proofErr w:type="spellEnd"/>
+      <w:r>
+        <w:t xml:space="preserve"> method from a</w:t>
       </w:r>
       <w:r>
         <w:t>n</w:t>
@@ -2746,6 +2796,7 @@
     </w:p>
     <w:p>
       <w:r>
+        <w:lastRenderedPageBreak/>
         <w:t>Test 3.2.1 now passes when lower case text is entered</w:t>
       </w:r>
       <w:r>
@@ -2806,7 +2857,23 @@
         <w:t>errors arose when the entered text was not formatted correctly to search for food items.</w:t>
       </w:r>
       <w:r>
-        <w:t xml:space="preserve"> To fix this problem I chained the toUppercase method to the readLines for user input</w:t>
+        <w:t xml:space="preserve"> To fix this problem I chained the </w:t>
+      </w:r>
+      <w:proofErr w:type="spellStart"/>
+      <w:r>
+        <w:t>toUppercase</w:t>
+      </w:r>
+      <w:proofErr w:type="spellEnd"/>
+      <w:r>
+        <w:t xml:space="preserve"> method to the </w:t>
+      </w:r>
+      <w:proofErr w:type="spellStart"/>
+      <w:r>
+        <w:t>readLines</w:t>
+      </w:r>
+      <w:proofErr w:type="spellEnd"/>
+      <w:r>
+        <w:t xml:space="preserve"> for user input</w:t>
       </w:r>
       <w:r>
         <w:t xml:space="preserve">. This fixed the issue with case sensitivity. But revealed other issues </w:t>
@@ -2821,7 +2888,15 @@
         <w:t>alue</w:t>
       </w:r>
       <w:r>
-        <w:t xml:space="preserve"> when the food item was not found. I changed the compareFood method from </w:t>
+        <w:t xml:space="preserve"> when the food item was not found. I changed the </w:t>
+      </w:r>
+      <w:proofErr w:type="spellStart"/>
+      <w:r>
+        <w:t>compareFood</w:t>
+      </w:r>
+      <w:proofErr w:type="spellEnd"/>
+      <w:r>
+        <w:t xml:space="preserve"> method from </w:t>
       </w:r>
       <w:r>
         <w:t xml:space="preserve">Option to Try </w:t>
@@ -2874,6 +2949,7 @@
         <w:pStyle w:val="Heading1"/>
       </w:pPr>
       <w:r>
+        <w:lastRenderedPageBreak/>
         <w:t>Console menu testing – opt 6: shopping basket</w:t>
       </w:r>
     </w:p>
@@ -3180,6 +3256,7 @@
               <w:rPr>
                 <w:noProof/>
               </w:rPr>
+              <w:lastRenderedPageBreak/>
               <w:drawing>
                 <wp:inline distT="0" distB="0" distL="0" distR="0" wp14:anchorId="11CD7913" wp14:editId="30E832FE">
                   <wp:extent cx="2290142" cy="1762125"/>
@@ -3224,6 +3301,7 @@
           </w:tcPr>
           <w:p>
             <w:r>
+              <w:lastRenderedPageBreak/>
               <w:t>pass</w:t>
             </w:r>
           </w:p>
@@ -3370,6 +3448,9 @@
           </w:tcPr>
           <w:p>
             <w:r>
+              <w:rPr>
+                <w:noProof/>
+              </w:rPr>
               <w:drawing>
                 <wp:inline distT="0" distB="0" distL="0" distR="0" wp14:anchorId="7461B9CC" wp14:editId="36DF0A46">
                   <wp:extent cx="3193013" cy="3810000"/>
@@ -3425,7 +3506,11 @@
           </w:p>
           <w:p>
             <w:r>
-              <w:t>Allows user to enter multiple items and quantity. Does show an error that a food item was not found</w:t>
+              <w:t xml:space="preserve">Allows user to enter multiple items and quantity. Does show an error that a food item was not </w:t>
+            </w:r>
+            <w:r>
+              <w:lastRenderedPageBreak/>
+              <w:t>found</w:t>
             </w:r>
             <w:r>
               <w:t>, however it is the second missing item that was found first.</w:t>
@@ -3460,6 +3545,7 @@
                 <w:sz w:val="28"/>
                 <w:szCs w:val="28"/>
               </w:rPr>
+              <w:lastRenderedPageBreak/>
               <w:t>4.3</w:t>
             </w:r>
           </w:p>
@@ -3492,7 +3578,15 @@
               <w:t>Should let user know</w:t>
             </w:r>
             <w:r>
-              <w:t xml:space="preserve"> that they can not enter a blank food item</w:t>
+              <w:t xml:space="preserve"> that they </w:t>
+            </w:r>
+            <w:proofErr w:type="spellStart"/>
+            <w:r>
+              <w:t>can not</w:t>
+            </w:r>
+            <w:proofErr w:type="spellEnd"/>
+            <w:r>
+              <w:t xml:space="preserve"> enter a blank food item</w:t>
             </w:r>
             <w:r>
               <w:t xml:space="preserve"> and get them to enter items again</w:t>
@@ -3518,6 +3612,9 @@
           </w:tcPr>
           <w:p>
             <w:r>
+              <w:rPr>
+                <w:noProof/>
+              </w:rPr>
               <w:drawing>
                 <wp:inline distT="0" distB="0" distL="0" distR="0" wp14:anchorId="4607446E" wp14:editId="725EF7C2">
                   <wp:extent cx="2311434" cy="1438275"/>
@@ -3591,6 +3688,7 @@
                 <w:sz w:val="28"/>
                 <w:szCs w:val="28"/>
               </w:rPr>
+              <w:lastRenderedPageBreak/>
               <w:t>4.3.1</w:t>
             </w:r>
           </w:p>
@@ -3607,7 +3705,15 @@
           </w:tcPr>
           <w:p>
             <w:r>
-              <w:t xml:space="preserve">Should let user know that the can not enter blank food item </w:t>
+              <w:t xml:space="preserve">Should let user know that the </w:t>
+            </w:r>
+            <w:proofErr w:type="spellStart"/>
+            <w:r>
+              <w:t>can not</w:t>
+            </w:r>
+            <w:proofErr w:type="spellEnd"/>
+            <w:r>
+              <w:t xml:space="preserve"> enter blank food item </w:t>
             </w:r>
             <w:r>
               <w:t>and gets them to enter item again</w:t>
@@ -3633,6 +3739,9 @@
           </w:tcPr>
           <w:p>
             <w:r>
+              <w:rPr>
+                <w:noProof/>
+              </w:rPr>
               <w:drawing>
                 <wp:inline distT="0" distB="0" distL="0" distR="0" wp14:anchorId="3350D9ED" wp14:editId="626BF80A">
                   <wp:extent cx="2328478" cy="3267075"/>
@@ -3706,6 +3815,7 @@
                 <w:sz w:val="28"/>
                 <w:szCs w:val="28"/>
               </w:rPr>
+              <w:lastRenderedPageBreak/>
               <w:t>4.4</w:t>
             </w:r>
           </w:p>
@@ -3758,6 +3868,9 @@
           </w:tcPr>
           <w:p>
             <w:r>
+              <w:rPr>
+                <w:noProof/>
+              </w:rPr>
               <w:drawing>
                 <wp:inline distT="0" distB="0" distL="0" distR="0" wp14:anchorId="3A7494F0" wp14:editId="10805F46">
                   <wp:extent cx="2321707" cy="3124200"/>
@@ -3831,6 +3944,7 @@
                 <w:sz w:val="28"/>
                 <w:szCs w:val="28"/>
               </w:rPr>
+              <w:lastRenderedPageBreak/>
               <w:t>4.5</w:t>
             </w:r>
           </w:p>
@@ -3844,7 +3958,15 @@
               <w:t>Selecting option 6 – entering done</w:t>
             </w:r>
             <w:r>
-              <w:t xml:space="preserve"> with out entering any items</w:t>
+              <w:t xml:space="preserve"> </w:t>
+            </w:r>
+            <w:proofErr w:type="spellStart"/>
+            <w:r>
+              <w:t>with out</w:t>
+            </w:r>
+            <w:proofErr w:type="spellEnd"/>
+            <w:r>
+              <w:t xml:space="preserve"> entering any items</w:t>
             </w:r>
           </w:p>
         </w:tc>
@@ -3870,7 +3992,15 @@
           </w:tcPr>
           <w:p>
             <w:r>
-              <w:t xml:space="preserve">Shows a empty shopping basket with </w:t>
+              <w:t xml:space="preserve">Shows </w:t>
+            </w:r>
+            <w:proofErr w:type="spellStart"/>
+            <w:r>
+              <w:t>a</w:t>
+            </w:r>
+            <w:proofErr w:type="spellEnd"/>
+            <w:r>
+              <w:t xml:space="preserve"> empty shopping basket with </w:t>
             </w:r>
             <w:r>
               <w:t xml:space="preserve"> 0 total cost, displays menu ready for the next input option</w:t>
@@ -3883,6 +4013,9 @@
           </w:tcPr>
           <w:p>
             <w:r>
+              <w:rPr>
+                <w:noProof/>
+              </w:rPr>
               <w:drawing>
                 <wp:inline distT="0" distB="0" distL="0" distR="0" wp14:anchorId="6665B16D" wp14:editId="0EEBB829">
                   <wp:extent cx="2314639" cy="3600450"/>
@@ -3956,6 +4089,7 @@
                 <w:sz w:val="28"/>
                 <w:szCs w:val="28"/>
               </w:rPr>
+              <w:lastRenderedPageBreak/>
               <w:t>4.5.1</w:t>
             </w:r>
           </w:p>
@@ -3991,6 +4125,9 @@
           </w:tcPr>
           <w:p>
             <w:r>
+              <w:rPr>
+                <w:noProof/>
+              </w:rPr>
               <w:drawing>
                 <wp:inline distT="0" distB="0" distL="0" distR="0" wp14:anchorId="08832486" wp14:editId="2A1CE021">
                   <wp:extent cx="3282950" cy="2695575"/>
@@ -4146,6 +4283,7 @@
     </w:p>
     <w:p>
       <w:r>
+        <w:lastRenderedPageBreak/>
         <w:t>Test 4.5</w:t>
       </w:r>
       <w:r>

</xml_diff>